<commit_message>
menambahkan tinjauan literatur pada BAB II
</commit_message>
<xml_diff>
--- a/BAB II.docx
+++ b/BAB II.docx
@@ -87,21 +87,218 @@
           <w:numId w:val="14"/>
         </w:numPr>
         <w:spacing w:line="480" w:lineRule="auto"/>
-        <w:rPr>
-          <w:rFonts w:ascii="Times New Roman" w:hAnsi="Times New Roman" w:cs="Times New Roman"/>
-          <w:b/>
-          <w:sz w:val="24"/>
-          <w:szCs w:val="24"/>
-        </w:rPr>
-      </w:pPr>
-      <w:r>
-        <w:rPr>
-          <w:rFonts w:ascii="Times New Roman" w:hAnsi="Times New Roman" w:cs="Times New Roman"/>
-          <w:b/>
-          <w:sz w:val="24"/>
-          <w:szCs w:val="24"/>
-        </w:rPr>
-        <w:t>tinjauan pustaka 1</w:t>
+        <w:ind w:left="993" w:hanging="426"/>
+        <w:jc w:val="both"/>
+        <w:rPr>
+          <w:rFonts w:ascii="Times New Roman" w:hAnsi="Times New Roman" w:cs="Times New Roman"/>
+          <w:sz w:val="24"/>
+          <w:szCs w:val="24"/>
+        </w:rPr>
+      </w:pPr>
+      <w:r>
+        <w:rPr>
+          <w:rFonts w:ascii="Times New Roman" w:hAnsi="Times New Roman" w:cs="Times New Roman"/>
+          <w:sz w:val="24"/>
+          <w:szCs w:val="24"/>
+        </w:rPr>
+        <w:t xml:space="preserve">Oleh Dewi Wahyuni, Syarifah Fadillah Rezeki (2019) dari jurusan Akademi Manajemen Informatika dan Komputer Imelda dengan judul  Sistem Informasi </w:t>
+      </w:r>
+      <w:r>
+        <w:rPr>
+          <w:rFonts w:ascii="Times New Roman" w:hAnsi="Times New Roman" w:cs="Times New Roman"/>
+          <w:i/>
+          <w:sz w:val="24"/>
+          <w:szCs w:val="24"/>
+        </w:rPr>
+        <w:t>E-learning</w:t>
+      </w:r>
+      <w:r>
+        <w:rPr>
+          <w:rFonts w:ascii="Times New Roman" w:hAnsi="Times New Roman" w:cs="Times New Roman"/>
+          <w:sz w:val="24"/>
+          <w:szCs w:val="24"/>
+        </w:rPr>
+        <w:t xml:space="preserve"> AMIK Imelda Untuk Meningkatkan Mutu Pembelajaran. Dimana dalam penelitian yang dilakukan oleh penulis mengangkat masalah </w:t>
+      </w:r>
+      <w:r>
+        <w:rPr>
+          <w:rFonts w:ascii="Times New Roman" w:hAnsi="Times New Roman" w:cs="Times New Roman"/>
+          <w:sz w:val="24"/>
+          <w:szCs w:val="24"/>
+        </w:rPr>
+        <w:t xml:space="preserve">tentang pemanfaatan sistem </w:t>
+      </w:r>
+      <w:r>
+        <w:rPr>
+          <w:rFonts w:ascii="Times New Roman" w:hAnsi="Times New Roman" w:cs="Times New Roman"/>
+          <w:i/>
+          <w:sz w:val="24"/>
+          <w:szCs w:val="24"/>
+        </w:rPr>
+        <w:t>e-learning</w:t>
+      </w:r>
+      <w:r>
+        <w:rPr>
+          <w:rFonts w:ascii="Times New Roman" w:hAnsi="Times New Roman" w:cs="Times New Roman"/>
+          <w:sz w:val="24"/>
+          <w:szCs w:val="24"/>
+        </w:rPr>
+        <w:t xml:space="preserve"> yang efektif</w:t>
+      </w:r>
+      <w:r>
+        <w:rPr>
+          <w:rFonts w:ascii="Times New Roman" w:hAnsi="Times New Roman" w:cs="Times New Roman"/>
+          <w:sz w:val="24"/>
+          <w:szCs w:val="24"/>
+        </w:rPr>
+        <w:t>tas</w:t>
+      </w:r>
+      <w:r>
+        <w:rPr>
+          <w:rFonts w:ascii="Times New Roman" w:hAnsi="Times New Roman" w:cs="Times New Roman"/>
+          <w:sz w:val="24"/>
+          <w:szCs w:val="24"/>
+        </w:rPr>
+        <w:t xml:space="preserve"> dan fleksi</w:t>
+      </w:r>
+      <w:r>
+        <w:rPr>
+          <w:rFonts w:ascii="Times New Roman" w:hAnsi="Times New Roman" w:cs="Times New Roman"/>
+          <w:sz w:val="24"/>
+          <w:szCs w:val="24"/>
+        </w:rPr>
+        <w:t>bel</w:t>
+      </w:r>
+      <w:r>
+        <w:rPr>
+          <w:rFonts w:ascii="Times New Roman" w:hAnsi="Times New Roman" w:cs="Times New Roman"/>
+          <w:sz w:val="24"/>
+          <w:szCs w:val="24"/>
+        </w:rPr>
+        <w:t xml:space="preserve">itas dalam </w:t>
+      </w:r>
+      <w:r>
+        <w:rPr>
+          <w:rFonts w:ascii="Times New Roman" w:hAnsi="Times New Roman" w:cs="Times New Roman"/>
+          <w:sz w:val="24"/>
+          <w:szCs w:val="24"/>
+        </w:rPr>
+        <w:t xml:space="preserve">pembelajaran, karena </w:t>
+      </w:r>
+      <w:r>
+        <w:rPr>
+          <w:rFonts w:ascii="Times New Roman" w:hAnsi="Times New Roman" w:cs="Times New Roman"/>
+          <w:sz w:val="24"/>
+          <w:szCs w:val="24"/>
+        </w:rPr>
+        <w:t xml:space="preserve">terbatasnya waktu dalam proses belajar mengajar </w:t>
+      </w:r>
+      <w:r>
+        <w:rPr>
+          <w:rFonts w:ascii="Times New Roman" w:hAnsi="Times New Roman" w:cs="Times New Roman"/>
+          <w:sz w:val="24"/>
+          <w:szCs w:val="24"/>
+        </w:rPr>
+        <w:t>dalam ruangan</w:t>
+      </w:r>
+      <w:r>
+        <w:rPr>
+          <w:rFonts w:ascii="Times New Roman" w:hAnsi="Times New Roman" w:cs="Times New Roman"/>
+          <w:sz w:val="24"/>
+          <w:szCs w:val="24"/>
+        </w:rPr>
+        <w:t>, terkadang materi yang membutuhkan pembahasan dalam waktu lama justru harus dijelaskan dalam yang singkat. T</w:t>
+      </w:r>
+      <w:r>
+        <w:rPr>
+          <w:rFonts w:ascii="Times New Roman" w:hAnsi="Times New Roman" w:cs="Times New Roman"/>
+          <w:sz w:val="24"/>
+          <w:szCs w:val="24"/>
+        </w:rPr>
+        <w:t xml:space="preserve">ujuan dari penelitian ini adalah </w:t>
+      </w:r>
+      <w:r>
+        <w:rPr>
+          <w:rFonts w:ascii="Times New Roman" w:hAnsi="Times New Roman" w:cs="Times New Roman"/>
+          <w:sz w:val="24"/>
+          <w:szCs w:val="24"/>
+        </w:rPr>
+        <w:t xml:space="preserve">untuk membuat sistem informasi </w:t>
+      </w:r>
+      <w:r>
+        <w:rPr>
+          <w:rFonts w:ascii="Times New Roman" w:hAnsi="Times New Roman" w:cs="Times New Roman"/>
+          <w:i/>
+          <w:sz w:val="24"/>
+          <w:szCs w:val="24"/>
+        </w:rPr>
+        <w:t>e-learning</w:t>
+      </w:r>
+      <w:r>
+        <w:rPr>
+          <w:rFonts w:ascii="Times New Roman" w:hAnsi="Times New Roman" w:cs="Times New Roman"/>
+          <w:sz w:val="24"/>
+          <w:szCs w:val="24"/>
+        </w:rPr>
+        <w:t xml:space="preserve"> yang dapat diakses oleh mahasiswa untuk mendapatkan materi belajar</w:t>
+      </w:r>
+      <w:r>
+        <w:rPr>
+          <w:rFonts w:ascii="Times New Roman" w:hAnsi="Times New Roman" w:cs="Times New Roman"/>
+          <w:sz w:val="24"/>
+          <w:szCs w:val="24"/>
+        </w:rPr>
+        <w:t xml:space="preserve"> dan meningkatkan mutu pembelajaran</w:t>
+      </w:r>
+      <w:r>
+        <w:rPr>
+          <w:rFonts w:ascii="Times New Roman" w:hAnsi="Times New Roman" w:cs="Times New Roman"/>
+          <w:sz w:val="24"/>
+          <w:szCs w:val="24"/>
+        </w:rPr>
+        <w:t xml:space="preserve">. Hasil dari penelitian yang dilakukan ini adalah terwujudnya sebuah aplikasi </w:t>
+      </w:r>
+      <w:r>
+        <w:rPr>
+          <w:rFonts w:ascii="Times New Roman" w:hAnsi="Times New Roman" w:cs="Times New Roman"/>
+          <w:i/>
+          <w:sz w:val="24"/>
+          <w:szCs w:val="24"/>
+        </w:rPr>
+        <w:t>e-learning</w:t>
+      </w:r>
+      <w:r>
+        <w:rPr>
+          <w:rFonts w:ascii="Times New Roman" w:hAnsi="Times New Roman" w:cs="Times New Roman"/>
+          <w:sz w:val="24"/>
+          <w:szCs w:val="24"/>
+        </w:rPr>
+        <w:t xml:space="preserve"> yang menyediakan fasilitas upload, download, serta forum diskusi anatara Dosen dan Mahasiswa yang dapat diakses kapanpun dan dimanapun.</w:t>
+      </w:r>
+      <w:r>
+        <w:rPr>
+          <w:rFonts w:ascii="Times New Roman" w:hAnsi="Times New Roman" w:cs="Times New Roman"/>
+          <w:sz w:val="24"/>
+          <w:szCs w:val="24"/>
+        </w:rPr>
+        <w:t xml:space="preserve"> Perancangan aplikasi </w:t>
+      </w:r>
+      <w:r>
+        <w:rPr>
+          <w:rFonts w:ascii="Times New Roman" w:hAnsi="Times New Roman" w:cs="Times New Roman"/>
+          <w:i/>
+          <w:sz w:val="24"/>
+          <w:szCs w:val="24"/>
+        </w:rPr>
+        <w:t>e-learning</w:t>
+      </w:r>
+      <w:r>
+        <w:rPr>
+          <w:rFonts w:ascii="Times New Roman" w:hAnsi="Times New Roman" w:cs="Times New Roman"/>
+          <w:sz w:val="24"/>
+          <w:szCs w:val="24"/>
+        </w:rPr>
+        <w:t xml:space="preserve"> ini dibangun dengan teknologi berbasis web menggunakan bahasa pemrograman PHP dan database menggunakan MySQL.</w:t>
       </w:r>
     </w:p>
     <w:p>
@@ -112,21 +309,203 @@
           <w:numId w:val="14"/>
         </w:numPr>
         <w:spacing w:line="480" w:lineRule="auto"/>
-        <w:rPr>
-          <w:rFonts w:ascii="Times New Roman" w:hAnsi="Times New Roman" w:cs="Times New Roman"/>
-          <w:b/>
-          <w:sz w:val="24"/>
-          <w:szCs w:val="24"/>
-        </w:rPr>
-      </w:pPr>
-      <w:r>
-        <w:rPr>
-          <w:rFonts w:ascii="Times New Roman" w:hAnsi="Times New Roman" w:cs="Times New Roman"/>
-          <w:b/>
-          <w:sz w:val="24"/>
-          <w:szCs w:val="24"/>
-        </w:rPr>
-        <w:t>tinjauan pustaka 2</w:t>
+        <w:ind w:left="993" w:hanging="426"/>
+        <w:jc w:val="both"/>
+        <w:rPr>
+          <w:rFonts w:ascii="Times New Roman" w:hAnsi="Times New Roman" w:cs="Times New Roman"/>
+          <w:sz w:val="24"/>
+          <w:szCs w:val="24"/>
+        </w:rPr>
+      </w:pPr>
+      <w:r>
+        <w:rPr>
+          <w:rFonts w:ascii="Times New Roman" w:hAnsi="Times New Roman" w:cs="Times New Roman"/>
+          <w:sz w:val="24"/>
+          <w:szCs w:val="24"/>
+        </w:rPr>
+        <w:t xml:space="preserve">Oleh </w:t>
+      </w:r>
+      <w:bookmarkStart w:id="0" w:name="_GoBack"/>
+      <w:bookmarkEnd w:id="0"/>
+      <w:r>
+        <w:rPr>
+          <w:rFonts w:ascii="Times New Roman" w:hAnsi="Times New Roman" w:cs="Times New Roman"/>
+          <w:sz w:val="24"/>
+          <w:szCs w:val="24"/>
+        </w:rPr>
+        <w:t xml:space="preserve">Hengki Tamando Sihotang (2017) dari jurusan Teknik Informatika STIMIK Pelita Nusantara Medan dengan judul Pembuatan Aplikasi </w:t>
+      </w:r>
+      <w:r>
+        <w:rPr>
+          <w:rFonts w:ascii="Times New Roman" w:hAnsi="Times New Roman" w:cs="Times New Roman"/>
+          <w:i/>
+          <w:sz w:val="24"/>
+          <w:szCs w:val="24"/>
+        </w:rPr>
+        <w:t>E-learning</w:t>
+      </w:r>
+      <w:r>
+        <w:rPr>
+          <w:rFonts w:ascii="Times New Roman" w:hAnsi="Times New Roman" w:cs="Times New Roman"/>
+          <w:sz w:val="24"/>
+          <w:szCs w:val="24"/>
+        </w:rPr>
+        <w:t xml:space="preserve"> Pada SMK Swasta Pariwisata Imelda Medan. Dimana dalam penelitian yang dilakukan oleh penulis mengangkat </w:t>
+      </w:r>
+      <w:r>
+        <w:rPr>
+          <w:rFonts w:ascii="Times New Roman" w:hAnsi="Times New Roman" w:cs="Times New Roman"/>
+          <w:sz w:val="24"/>
+          <w:szCs w:val="24"/>
+        </w:rPr>
+        <w:lastRenderedPageBreak/>
+        <w:t xml:space="preserve">masalah tentang </w:t>
+      </w:r>
+      <w:r>
+        <w:rPr>
+          <w:rFonts w:ascii="Times New Roman" w:hAnsi="Times New Roman" w:cs="Times New Roman"/>
+          <w:sz w:val="24"/>
+          <w:szCs w:val="24"/>
+        </w:rPr>
+        <w:t>pemanfaatan teknologi yang dapat meningkatkan kualitas dalam bidang pendidikan, salah satunya adalah tenologi berbasis web yang dapat membantu siswa dalam mendapatkan informasi, karena</w:t>
+      </w:r>
+      <w:r>
+        <w:rPr>
+          <w:rFonts w:ascii="Times New Roman" w:hAnsi="Times New Roman" w:cs="Times New Roman"/>
+          <w:sz w:val="24"/>
+          <w:szCs w:val="24"/>
+        </w:rPr>
+        <w:t xml:space="preserve"> materi pelajaran yang diberikan cukup sulit sehingga para guru dan siswa </w:t>
+      </w:r>
+      <w:r>
+        <w:rPr>
+          <w:rFonts w:ascii="Times New Roman" w:hAnsi="Times New Roman" w:cs="Times New Roman"/>
+          <w:sz w:val="24"/>
+          <w:szCs w:val="24"/>
+        </w:rPr>
+        <w:t>memerlukan</w:t>
+      </w:r>
+      <w:r>
+        <w:rPr>
+          <w:rFonts w:ascii="Times New Roman" w:hAnsi="Times New Roman" w:cs="Times New Roman"/>
+          <w:sz w:val="24"/>
+          <w:szCs w:val="24"/>
+        </w:rPr>
+        <w:t xml:space="preserve"> waktu yang lama dalam proses belajar mengajar</w:t>
+      </w:r>
+      <w:r>
+        <w:rPr>
+          <w:rFonts w:ascii="Times New Roman" w:hAnsi="Times New Roman" w:cs="Times New Roman"/>
+          <w:sz w:val="24"/>
+          <w:szCs w:val="24"/>
+        </w:rPr>
+        <w:t>,</w:t>
+      </w:r>
+      <w:r>
+        <w:rPr>
+          <w:rFonts w:ascii="Times New Roman" w:hAnsi="Times New Roman" w:cs="Times New Roman"/>
+          <w:sz w:val="24"/>
+          <w:szCs w:val="24"/>
+        </w:rPr>
+        <w:t xml:space="preserve"> </w:t>
+      </w:r>
+      <w:r>
+        <w:rPr>
+          <w:rFonts w:ascii="Times New Roman" w:hAnsi="Times New Roman" w:cs="Times New Roman"/>
+          <w:sz w:val="24"/>
+          <w:szCs w:val="24"/>
+        </w:rPr>
+        <w:t xml:space="preserve">untuk mendukun proses pembelajaran yang efektif maka membutuhkan sebuah sistem pembelajaran </w:t>
+      </w:r>
+      <w:r>
+        <w:rPr>
+          <w:rFonts w:ascii="Times New Roman" w:hAnsi="Times New Roman" w:cs="Times New Roman"/>
+          <w:i/>
+          <w:sz w:val="24"/>
+          <w:szCs w:val="24"/>
+        </w:rPr>
+        <w:t>e-learning</w:t>
+      </w:r>
+      <w:r>
+        <w:rPr>
+          <w:rFonts w:ascii="Times New Roman" w:hAnsi="Times New Roman" w:cs="Times New Roman"/>
+          <w:sz w:val="24"/>
+          <w:szCs w:val="24"/>
+        </w:rPr>
+        <w:t xml:space="preserve">. Tujuan dari penelitian ini adalah untuk membangun sistem pembelajaran </w:t>
+      </w:r>
+      <w:r>
+        <w:rPr>
+          <w:rFonts w:ascii="Times New Roman" w:hAnsi="Times New Roman" w:cs="Times New Roman"/>
+          <w:i/>
+          <w:sz w:val="24"/>
+          <w:szCs w:val="24"/>
+        </w:rPr>
+        <w:t>e-learning</w:t>
+      </w:r>
+      <w:r>
+        <w:rPr>
+          <w:rFonts w:ascii="Times New Roman" w:hAnsi="Times New Roman" w:cs="Times New Roman"/>
+          <w:sz w:val="24"/>
+          <w:szCs w:val="24"/>
+        </w:rPr>
+        <w:t xml:space="preserve"> yang dapat diakses oleh siswa tanpa terkait waktu dan tempat</w:t>
+      </w:r>
+      <w:r>
+        <w:rPr>
+          <w:rFonts w:ascii="Times New Roman" w:hAnsi="Times New Roman" w:cs="Times New Roman"/>
+          <w:sz w:val="24"/>
+          <w:szCs w:val="24"/>
+        </w:rPr>
+        <w:t xml:space="preserve"> serta menambah motifasi siswa untuk belajar dan membaca. Hasil dari penelitian ini adalah dengan adanya aplikasi e-learning dapat membantu para guru dan siswsa dalam proses pembelajaran tanpa terkait waktu mata pelajaran</w:t>
+      </w:r>
+      <w:r>
+        <w:rPr>
+          <w:rFonts w:ascii="Times New Roman" w:hAnsi="Times New Roman" w:cs="Times New Roman"/>
+          <w:sz w:val="24"/>
+          <w:szCs w:val="24"/>
+        </w:rPr>
+        <w:t xml:space="preserve">. perancangan aplikasi ini menggunakan teknik pemodelan </w:t>
+      </w:r>
+      <w:r>
+        <w:rPr>
+          <w:rFonts w:ascii="Times New Roman" w:hAnsi="Times New Roman" w:cs="Times New Roman"/>
+          <w:sz w:val="24"/>
+          <w:szCs w:val="24"/>
+        </w:rPr>
+        <w:t>UML dan</w:t>
+      </w:r>
+      <w:r>
+        <w:rPr>
+          <w:rFonts w:ascii="Times New Roman" w:hAnsi="Times New Roman" w:cs="Times New Roman"/>
+          <w:sz w:val="24"/>
+          <w:szCs w:val="24"/>
+        </w:rPr>
+        <w:t xml:space="preserve"> </w:t>
+      </w:r>
+      <w:r>
+        <w:rPr>
+          <w:rFonts w:ascii="Times New Roman" w:hAnsi="Times New Roman" w:cs="Times New Roman"/>
+          <w:sz w:val="24"/>
+          <w:szCs w:val="24"/>
+        </w:rPr>
+        <w:t xml:space="preserve">dibangun dengan teknologi berbasis web menggunakan </w:t>
+      </w:r>
+      <w:r>
+        <w:rPr>
+          <w:rFonts w:ascii="Times New Roman" w:hAnsi="Times New Roman" w:cs="Times New Roman"/>
+          <w:sz w:val="24"/>
+          <w:szCs w:val="24"/>
+        </w:rPr>
+        <w:t xml:space="preserve">Dreamweaver 8 serata </w:t>
+      </w:r>
+      <w:r>
+        <w:rPr>
+          <w:rFonts w:ascii="Times New Roman" w:hAnsi="Times New Roman" w:cs="Times New Roman"/>
+          <w:sz w:val="24"/>
+          <w:szCs w:val="24"/>
+        </w:rPr>
+        <w:t>bahasa pemrograman PHP dan database menggunakan MySQL.</w:t>
       </w:r>
     </w:p>
     <w:p>
@@ -137,6 +516,7 @@
           <w:numId w:val="14"/>
         </w:numPr>
         <w:spacing w:line="480" w:lineRule="auto"/>
+        <w:ind w:left="993" w:hanging="426"/>
         <w:rPr>
           <w:rFonts w:ascii="Times New Roman" w:hAnsi="Times New Roman" w:cs="Times New Roman"/>
           <w:b/>
@@ -258,11 +638,9 @@
           <w:szCs w:val="24"/>
         </w:rPr>
       </w:pPr>
-      <w:bookmarkStart w:id="0" w:name="_GoBack"/>
-      <w:bookmarkEnd w:id="0"/>
     </w:p>
     <w:sectPr>
-      <w:headerReference w:type="default" r:id="rId8"/>
+      <w:headerReference w:type="default" r:id="rId9"/>
       <w:pgSz w:w="11906" w:h="16838" w:code="9"/>
       <w:pgMar w:top="1701" w:right="1701" w:bottom="1701" w:left="2268" w:header="709" w:footer="709" w:gutter="0"/>
       <w:pgNumType w:start="6" w:chapStyle="1"/>
@@ -2093,6 +2471,36 @@
     <w:uiPriority w:val="99"/>
     <w:rsid w:val="00A139E8"/>
   </w:style>
+  <w:style w:type="paragraph" w:styleId="BalloonText">
+    <w:name w:val="Balloon Text"/>
+    <w:basedOn w:val="Normal"/>
+    <w:link w:val="BalloonTextChar"/>
+    <w:uiPriority w:val="99"/>
+    <w:semiHidden/>
+    <w:unhideWhenUsed/>
+    <w:rsid w:val="00783B07"/>
+    <w:pPr>
+      <w:spacing w:after="0" w:line="240" w:lineRule="auto"/>
+    </w:pPr>
+    <w:rPr>
+      <w:rFonts w:ascii="Tahoma" w:hAnsi="Tahoma" w:cs="Tahoma"/>
+      <w:sz w:val="16"/>
+      <w:szCs w:val="16"/>
+    </w:rPr>
+  </w:style>
+  <w:style w:type="character" w:customStyle="1" w:styleId="BalloonTextChar">
+    <w:name w:val="Balloon Text Char"/>
+    <w:basedOn w:val="DefaultParagraphFont"/>
+    <w:link w:val="BalloonText"/>
+    <w:uiPriority w:val="99"/>
+    <w:semiHidden/>
+    <w:rsid w:val="00783B07"/>
+    <w:rPr>
+      <w:rFonts w:ascii="Tahoma" w:hAnsi="Tahoma" w:cs="Tahoma"/>
+      <w:sz w:val="16"/>
+      <w:szCs w:val="16"/>
+    </w:rPr>
+  </w:style>
 </w:styles>
 </file>
 
@@ -2396,6 +2804,36 @@
     <w:link w:val="Footer"/>
     <w:uiPriority w:val="99"/>
     <w:rsid w:val="00A139E8"/>
+  </w:style>
+  <w:style w:type="paragraph" w:styleId="BalloonText">
+    <w:name w:val="Balloon Text"/>
+    <w:basedOn w:val="Normal"/>
+    <w:link w:val="BalloonTextChar"/>
+    <w:uiPriority w:val="99"/>
+    <w:semiHidden/>
+    <w:unhideWhenUsed/>
+    <w:rsid w:val="00783B07"/>
+    <w:pPr>
+      <w:spacing w:after="0" w:line="240" w:lineRule="auto"/>
+    </w:pPr>
+    <w:rPr>
+      <w:rFonts w:ascii="Tahoma" w:hAnsi="Tahoma" w:cs="Tahoma"/>
+      <w:sz w:val="16"/>
+      <w:szCs w:val="16"/>
+    </w:rPr>
+  </w:style>
+  <w:style w:type="character" w:customStyle="1" w:styleId="BalloonTextChar">
+    <w:name w:val="Balloon Text Char"/>
+    <w:basedOn w:val="DefaultParagraphFont"/>
+    <w:link w:val="BalloonText"/>
+    <w:uiPriority w:val="99"/>
+    <w:semiHidden/>
+    <w:rsid w:val="00783B07"/>
+    <w:rPr>
+      <w:rFonts w:ascii="Tahoma" w:hAnsi="Tahoma" w:cs="Tahoma"/>
+      <w:sz w:val="16"/>
+      <w:szCs w:val="16"/>
+    </w:rPr>
   </w:style>
 </w:styles>
 </file>
@@ -2683,4 +3121,67 @@
   <a:objectDefaults/>
   <a:extraClrSchemeLst/>
 </a:theme>
+</file>
+
+<file path=customXml/item1.xml><?xml version="1.0" encoding="utf-8"?>
+<b:Sources xmlns:b="http://schemas.openxmlformats.org/officeDocument/2006/bibliography" xmlns="http://schemas.openxmlformats.org/officeDocument/2006/bibliography" SelectedStyle="\HarvardAnglia.XSL" StyleName="Harvard - Anglia*">
+  <b:Source>
+    <b:Tag>Wah19</b:Tag>
+    <b:SourceType>JournalArticle</b:SourceType>
+    <b:Guid>{A9830C10-F756-4D6C-B5E4-3FCA827C2643}</b:Guid>
+    <b:Title>Sistem Informasi E-Learning AMIK Imelda Untuk Meningkatkan Mutu Pembelajaran</b:Title>
+    <b:Year>2019</b:Year>
+    <b:JournalName>Jurnal Multimedia dan Teknologi Informasi</b:JournalName>
+    <b:Pages>33-37</b:Pages>
+    <b:Volume>01</b:Volume>
+    <b:Issue>2</b:Issue>
+    <b:Author>
+      <b:Author>
+        <b:NameList>
+          <b:Person>
+            <b:Last>Wahyuni</b:Last>
+            <b:First>Dewi</b:First>
+          </b:Person>
+          <b:Person>
+            <b:Last>Rezeki</b:Last>
+            <b:Middle>Fadillah</b:Middle>
+            <b:First>Syarifah</b:First>
+          </b:Person>
+        </b:NameList>
+      </b:Author>
+    </b:Author>
+    <b:RefOrder>2</b:RefOrder>
+  </b:Source>
+  <b:Source>
+    <b:Tag>Sih17</b:Tag>
+    <b:SourceType>JournalArticle</b:SourceType>
+    <b:Guid>{62E6E33D-089F-422B-BECD-77266E0687D8}</b:Guid>
+    <b:Title>Pembuatan Aplikasi E-Learning Pada SMK Swasta Pariwisata Imelda Medan</b:Title>
+    <b:JournalName>Jurnal Mantik Panusa</b:JournalName>
+    <b:Year>2017</b:Year>
+    <b:Pages>70-75</b:Pages>
+    <b:Volume>1</b:Volume>
+    <b:Issue>2</b:Issue>
+    <b:Author>
+      <b:Author>
+        <b:NameList>
+          <b:Person>
+            <b:Last>Sihotang</b:Last>
+            <b:Middle>Tamando</b:Middle>
+            <b:First>Hengki</b:First>
+          </b:Person>
+        </b:NameList>
+      </b:Author>
+    </b:Author>
+    <b:RefOrder>1</b:RefOrder>
+  </b:Source>
+</b:Sources>
+</file>
+
+<file path=customXml/itemProps1.xml><?xml version="1.0" encoding="utf-8"?>
+<ds:datastoreItem xmlns:ds="http://schemas.openxmlformats.org/officeDocument/2006/customXml" ds:itemID="{A28D81FE-5F59-48A3-B1C3-1517C186F78D}">
+  <ds:schemaRefs>
+    <ds:schemaRef ds:uri="http://schemas.openxmlformats.org/officeDocument/2006/bibliography"/>
+  </ds:schemaRefs>
+</ds:datastoreItem>
 </file>
</xml_diff>